<commit_message>
Update 21104410067 - Tugas Modul.docx
</commit_message>
<xml_diff>
--- a/Pertemuan 5 Part 2/Tugas Modul/21104410067 - Tugas Modul.docx
+++ b/Pertemuan 5 Part 2/Tugas Modul/21104410067 - Tugas Modul.docx
@@ -2498,7 +2498,6 @@
         <w:t xml:space="preserve">website, </w:t>
       </w:r>
       <w:proofErr w:type="spellStart"/>
-      <w:proofErr w:type="gramStart"/>
       <w:r>
         <w:rPr>
           <w:rFonts w:ascii="Arial" w:hAnsi="Arial" w:cs="Arial"/>
@@ -2521,7 +2520,6 @@
         </w:rPr>
         <w:t>:</w:t>
       </w:r>
-      <w:proofErr w:type="gramEnd"/>
     </w:p>
     <w:p>
       <w:pPr>
@@ -4014,23 +4012,7 @@
           <w:rFonts w:ascii="Arial" w:hAnsi="Arial" w:cs="Arial"/>
           <w:color w:val="000000"/>
         </w:rPr>
-        <w:t xml:space="preserve"> JS </w:t>
-      </w:r>
-      <w:proofErr w:type="gramStart"/>
-      <w:r>
-        <w:rPr>
-          <w:rFonts w:ascii="Arial" w:hAnsi="Arial" w:cs="Arial"/>
-          <w:color w:val="000000"/>
-        </w:rPr>
-        <w:t>frameworks :</w:t>
-      </w:r>
-      <w:proofErr w:type="gramEnd"/>
-      <w:r>
-        <w:rPr>
-          <w:rFonts w:ascii="Arial" w:hAnsi="Arial" w:cs="Arial"/>
-          <w:color w:val="000000"/>
-        </w:rPr>
-        <w:t xml:space="preserve"> Tailwind CSS </w:t>
+        <w:t xml:space="preserve"> JS frameworks : Tailwind CSS </w:t>
       </w:r>
       <w:proofErr w:type="spellStart"/>
       <w:r>
@@ -10079,7 +10061,6 @@
         <w:t xml:space="preserve"> CDN (Content Delivery Network). </w:t>
       </w:r>
       <w:proofErr w:type="spellStart"/>
-      <w:proofErr w:type="gramStart"/>
       <w:r>
         <w:rPr>
           <w:rFonts w:ascii="Arial" w:eastAsia="Times New Roman" w:hAnsi="Arial" w:cs="Arial"/>
@@ -10101,7 +10082,6 @@
         </w:rPr>
         <w:t xml:space="preserve"> :</w:t>
       </w:r>
-      <w:proofErr w:type="gramEnd"/>
     </w:p>
     <w:p>
       <w:pPr>
@@ -10119,6 +10099,7 @@
       <w:r>
         <w:rPr>
           <w:rFonts w:ascii="Arial" w:eastAsia="Times New Roman" w:hAnsi="Arial" w:cs="Arial"/>
+          <w:noProof/>
           <w:color w:val="000000"/>
           <w:sz w:val="24"/>
           <w:szCs w:val="24"/>
@@ -10505,6 +10486,7 @@
       <w:r>
         <w:rPr>
           <w:rFonts w:ascii="Arial" w:eastAsia="Times New Roman" w:hAnsi="Arial" w:cs="Arial"/>
+          <w:noProof/>
           <w:color w:val="000000"/>
           <w:sz w:val="24"/>
           <w:szCs w:val="24"/>
@@ -10573,6 +10555,7 @@
       <w:r>
         <w:rPr>
           <w:rFonts w:ascii="Arial" w:eastAsia="Times New Roman" w:hAnsi="Arial" w:cs="Arial"/>
+          <w:noProof/>
           <w:color w:val="000000"/>
           <w:sz w:val="24"/>
           <w:szCs w:val="24"/>
@@ -10701,6 +10684,7 @@
       <w:r>
         <w:rPr>
           <w:rFonts w:ascii="Arial" w:eastAsia="Times New Roman" w:hAnsi="Arial" w:cs="Arial"/>
+          <w:noProof/>
           <w:color w:val="000000"/>
           <w:sz w:val="24"/>
           <w:szCs w:val="24"/>
@@ -11041,6 +11025,7 @@
       <w:r>
         <w:rPr>
           <w:rFonts w:ascii="Arial" w:eastAsia="Times New Roman" w:hAnsi="Arial" w:cs="Arial"/>
+          <w:noProof/>
           <w:color w:val="000000"/>
           <w:sz w:val="24"/>
           <w:szCs w:val="24"/>
@@ -11255,7 +11240,6 @@
         <w:t xml:space="preserve"> file </w:t>
       </w:r>
       <w:proofErr w:type="spellStart"/>
-      <w:proofErr w:type="gramStart"/>
       <w:r>
         <w:rPr>
           <w:rFonts w:ascii="Arial" w:eastAsia="Times New Roman" w:hAnsi="Arial" w:cs="Arial"/>
@@ -11267,7 +11251,6 @@
         <w:t>package.json</w:t>
       </w:r>
       <w:proofErr w:type="spellEnd"/>
-      <w:proofErr w:type="gramEnd"/>
       <w:r>
         <w:rPr>
           <w:rFonts w:ascii="Arial" w:eastAsia="Times New Roman" w:hAnsi="Arial" w:cs="Arial"/>
@@ -11543,7 +11526,6 @@
         <w:t xml:space="preserve">, file </w:t>
       </w:r>
       <w:proofErr w:type="spellStart"/>
-      <w:proofErr w:type="gramStart"/>
       <w:r>
         <w:rPr>
           <w:rFonts w:ascii="Arial" w:eastAsia="Times New Roman" w:hAnsi="Arial" w:cs="Arial"/>
@@ -11555,7 +11537,6 @@
         <w:t>package.json</w:t>
       </w:r>
       <w:proofErr w:type="spellEnd"/>
-      <w:proofErr w:type="gramEnd"/>
       <w:r>
         <w:rPr>
           <w:rFonts w:ascii="Arial" w:eastAsia="Times New Roman" w:hAnsi="Arial" w:cs="Arial"/>
@@ -11988,7 +11969,6 @@
         <w:t xml:space="preserve"> file </w:t>
       </w:r>
       <w:proofErr w:type="spellStart"/>
-      <w:proofErr w:type="gramStart"/>
       <w:r>
         <w:rPr>
           <w:rFonts w:ascii="Arial" w:eastAsia="Times New Roman" w:hAnsi="Arial" w:cs="Arial"/>
@@ -12000,7 +11980,6 @@
         <w:t>package.json</w:t>
       </w:r>
       <w:proofErr w:type="spellEnd"/>
-      <w:proofErr w:type="gramEnd"/>
       <w:r>
         <w:rPr>
           <w:rFonts w:ascii="Arial" w:eastAsia="Times New Roman" w:hAnsi="Arial" w:cs="Arial"/>
@@ -12114,6 +12093,7 @@
       <w:r>
         <w:rPr>
           <w:rFonts w:ascii="Arial" w:eastAsia="Times New Roman" w:hAnsi="Arial" w:cs="Arial"/>
+          <w:noProof/>
           <w:color w:val="000000"/>
           <w:sz w:val="24"/>
           <w:szCs w:val="24"/>
@@ -12429,6 +12409,7 @@
       <w:r>
         <w:rPr>
           <w:rFonts w:ascii="Arial" w:eastAsia="Times New Roman" w:hAnsi="Arial" w:cs="Arial"/>
+          <w:noProof/>
           <w:color w:val="000000"/>
           <w:sz w:val="24"/>
           <w:szCs w:val="24"/>
@@ -12576,27 +12557,7 @@
           <w:szCs w:val="24"/>
           <w:lang w:val="en-ID" w:eastAsia="en-ID"/>
         </w:rPr>
-        <w:t xml:space="preserve"> </w:t>
-      </w:r>
-      <w:r>
-        <w:rPr>
-          <w:rFonts w:ascii="Arial" w:eastAsia="Times New Roman" w:hAnsi="Arial" w:cs="Arial"/>
-          <w:color w:val="000000"/>
-          <w:sz w:val="24"/>
-          <w:szCs w:val="24"/>
-          <w:lang w:val="en-ID" w:eastAsia="en-ID"/>
-        </w:rPr>
-        <w:t>paths</w:t>
-      </w:r>
-      <w:r>
-        <w:rPr>
-          <w:rFonts w:ascii="Arial" w:eastAsia="Times New Roman" w:hAnsi="Arial" w:cs="Arial"/>
-          <w:color w:val="000000"/>
-          <w:sz w:val="24"/>
-          <w:szCs w:val="24"/>
-          <w:lang w:val="en-ID" w:eastAsia="en-ID"/>
-        </w:rPr>
-        <w:t xml:space="preserve"> </w:t>
+        <w:t xml:space="preserve"> paths </w:t>
       </w:r>
       <w:proofErr w:type="spellStart"/>
       <w:r>
@@ -12640,39 +12601,7 @@
           <w:szCs w:val="24"/>
           <w:lang w:val="en-ID" w:eastAsia="en-ID"/>
         </w:rPr>
-        <w:t xml:space="preserve"> file </w:t>
-      </w:r>
-      <w:proofErr w:type="gramStart"/>
-      <w:r>
-        <w:rPr>
-          <w:rFonts w:ascii="Arial" w:eastAsia="Times New Roman" w:hAnsi="Arial" w:cs="Arial"/>
-          <w:color w:val="000000"/>
-          <w:sz w:val="24"/>
-          <w:szCs w:val="24"/>
-          <w:lang w:val="en-ID" w:eastAsia="en-ID"/>
-        </w:rPr>
-        <w:t>template  di</w:t>
-      </w:r>
-      <w:proofErr w:type="gramEnd"/>
-      <w:r>
-        <w:rPr>
-          <w:rFonts w:ascii="Arial" w:eastAsia="Times New Roman" w:hAnsi="Arial" w:cs="Arial"/>
-          <w:color w:val="000000"/>
-          <w:sz w:val="24"/>
-          <w:szCs w:val="24"/>
-          <w:lang w:val="en-ID" w:eastAsia="en-ID"/>
-        </w:rPr>
-        <w:t xml:space="preserve"> file tailwind.config.js.</w:t>
-      </w:r>
-      <w:r>
-        <w:rPr>
-          <w:rFonts w:ascii="Arial" w:eastAsia="Times New Roman" w:hAnsi="Arial" w:cs="Arial"/>
-          <w:color w:val="000000"/>
-          <w:sz w:val="24"/>
-          <w:szCs w:val="24"/>
-          <w:lang w:val="en-ID" w:eastAsia="en-ID"/>
-        </w:rPr>
-        <w:t xml:space="preserve"> </w:t>
+        <w:t xml:space="preserve"> file template  di file tailwind.config.js. </w:t>
       </w:r>
       <w:proofErr w:type="spellStart"/>
       <w:r>
@@ -12802,6 +12731,7 @@
       <w:r>
         <w:rPr>
           <w:rFonts w:ascii="Arial" w:eastAsia="Times New Roman" w:hAnsi="Arial" w:cs="Arial"/>
+          <w:noProof/>
           <w:color w:val="000000"/>
           <w:sz w:val="24"/>
           <w:szCs w:val="24"/>
@@ -12894,6 +12824,7 @@
       <w:r>
         <w:rPr>
           <w:rFonts w:ascii="Arial" w:eastAsia="Times New Roman" w:hAnsi="Arial" w:cs="Arial"/>
+          <w:noProof/>
           <w:color w:val="000000"/>
           <w:sz w:val="24"/>
           <w:szCs w:val="24"/>
@@ -13074,17 +13005,7 @@
           <w:szCs w:val="24"/>
           <w:lang w:val="en-ID" w:eastAsia="en-ID"/>
         </w:rPr>
-        <w:t xml:space="preserve"> </w:t>
-      </w:r>
-      <w:r>
-        <w:rPr>
-          <w:rFonts w:ascii="Arial" w:eastAsia="Times New Roman" w:hAnsi="Arial" w:cs="Arial"/>
-          <w:color w:val="000000"/>
-          <w:sz w:val="24"/>
-          <w:szCs w:val="24"/>
-          <w:lang w:val="en-ID" w:eastAsia="en-ID"/>
-        </w:rPr>
-        <w:t xml:space="preserve">buat folder </w:t>
+        <w:t xml:space="preserve"> buat folder </w:t>
       </w:r>
       <w:proofErr w:type="spellStart"/>
       <w:r>
@@ -13172,17 +13093,7 @@
           <w:szCs w:val="24"/>
           <w:lang w:val="en-ID" w:eastAsia="en-ID"/>
         </w:rPr>
-        <w:t xml:space="preserve"> input.css</w:t>
-      </w:r>
-      <w:r>
-        <w:rPr>
-          <w:rFonts w:ascii="Arial" w:eastAsia="Times New Roman" w:hAnsi="Arial" w:cs="Arial"/>
-          <w:color w:val="000000"/>
-          <w:sz w:val="24"/>
-          <w:szCs w:val="24"/>
-          <w:lang w:val="en-ID" w:eastAsia="en-ID"/>
-        </w:rPr>
-        <w:t xml:space="preserve">, </w:t>
+        <w:t xml:space="preserve"> input.css, </w:t>
       </w:r>
       <w:proofErr w:type="spellStart"/>
       <w:r>
@@ -13338,29 +13249,7 @@
           <w:szCs w:val="24"/>
           <w:lang w:val="en-ID" w:eastAsia="en-ID"/>
         </w:rPr>
-        <w:t xml:space="preserve">@tailwind </w:t>
-      </w:r>
-      <w:proofErr w:type="gramStart"/>
-      <w:r>
-        <w:rPr>
-          <w:rFonts w:ascii="Arial" w:eastAsia="Times New Roman" w:hAnsi="Arial" w:cs="Arial"/>
-          <w:color w:val="000000"/>
-          <w:sz w:val="24"/>
-          <w:szCs w:val="24"/>
-          <w:lang w:val="en-ID" w:eastAsia="en-ID"/>
-        </w:rPr>
-        <w:t>base;@</w:t>
-      </w:r>
-      <w:proofErr w:type="gramEnd"/>
-      <w:r>
-        <w:rPr>
-          <w:rFonts w:ascii="Arial" w:eastAsia="Times New Roman" w:hAnsi="Arial" w:cs="Arial"/>
-          <w:color w:val="000000"/>
-          <w:sz w:val="24"/>
-          <w:szCs w:val="24"/>
-          <w:lang w:val="en-ID" w:eastAsia="en-ID"/>
-        </w:rPr>
-        <w:t xml:space="preserve">tailwind components;@tailwind utilities; pada </w:t>
+        <w:t xml:space="preserve">@tailwind base;@tailwind components;@tailwind utilities; pada </w:t>
       </w:r>
       <w:proofErr w:type="spellStart"/>
       <w:r>
@@ -13445,18 +13334,7 @@
           <w:szCs w:val="24"/>
           <w:lang w:val="en-ID" w:eastAsia="en-ID"/>
         </w:rPr>
-        <w:t xml:space="preserve">Mulai proses build Tailwind </w:t>
-      </w:r>
-      <w:proofErr w:type="gramStart"/>
-      <w:r>
-        <w:rPr>
-          <w:rFonts w:ascii="Arial" w:eastAsia="Times New Roman" w:hAnsi="Arial" w:cs="Arial"/>
-          <w:color w:val="000000"/>
-          <w:sz w:val="24"/>
-          <w:szCs w:val="24"/>
-          <w:lang w:val="en-ID" w:eastAsia="en-ID"/>
-        </w:rPr>
-        <w:t>CLI</w:t>
+        <w:t>Mulai proses build Tailwind CLI</w:t>
       </w:r>
       <w:r>
         <w:rPr>
@@ -13490,26 +13368,15 @@
         <w:t>alankan</w:t>
       </w:r>
       <w:proofErr w:type="spellEnd"/>
-      <w:proofErr w:type="gramEnd"/>
-      <w:r>
-        <w:rPr>
-          <w:rFonts w:ascii="Arial" w:eastAsia="Times New Roman" w:hAnsi="Arial" w:cs="Arial"/>
-          <w:color w:val="000000"/>
-          <w:sz w:val="24"/>
-          <w:szCs w:val="24"/>
-          <w:lang w:val="en-ID" w:eastAsia="en-ID"/>
-        </w:rPr>
-        <w:t xml:space="preserve"> </w:t>
-      </w:r>
-      <w:r>
-        <w:rPr>
-          <w:rFonts w:ascii="Arial" w:eastAsia="Times New Roman" w:hAnsi="Arial" w:cs="Arial"/>
-          <w:color w:val="000000"/>
-          <w:sz w:val="24"/>
-          <w:szCs w:val="24"/>
-          <w:lang w:val="en-ID" w:eastAsia="en-ID"/>
-        </w:rPr>
-        <w:t xml:space="preserve">CLI </w:t>
+      <w:r>
+        <w:rPr>
+          <w:rFonts w:ascii="Arial" w:eastAsia="Times New Roman" w:hAnsi="Arial" w:cs="Arial"/>
+          <w:color w:val="000000"/>
+          <w:sz w:val="24"/>
+          <w:szCs w:val="24"/>
+          <w:lang w:val="en-ID" w:eastAsia="en-ID"/>
+        </w:rPr>
+        <w:t xml:space="preserve"> CLI </w:t>
       </w:r>
       <w:proofErr w:type="spellStart"/>
       <w:r>
@@ -13597,27 +13464,7 @@
           <w:szCs w:val="24"/>
           <w:lang w:val="en-ID" w:eastAsia="en-ID"/>
         </w:rPr>
-        <w:t xml:space="preserve"> dan </w:t>
-      </w:r>
-      <w:r>
-        <w:rPr>
-          <w:rFonts w:ascii="Arial" w:eastAsia="Times New Roman" w:hAnsi="Arial" w:cs="Arial"/>
-          <w:color w:val="000000"/>
-          <w:sz w:val="24"/>
-          <w:szCs w:val="24"/>
-          <w:lang w:val="en-ID" w:eastAsia="en-ID"/>
-        </w:rPr>
-        <w:t>build</w:t>
-      </w:r>
-      <w:r>
-        <w:rPr>
-          <w:rFonts w:ascii="Arial" w:eastAsia="Times New Roman" w:hAnsi="Arial" w:cs="Arial"/>
-          <w:color w:val="000000"/>
-          <w:sz w:val="24"/>
-          <w:szCs w:val="24"/>
-          <w:lang w:val="en-ID" w:eastAsia="en-ID"/>
-        </w:rPr>
-        <w:t xml:space="preserve"> CSS Anda.</w:t>
+        <w:t xml:space="preserve"> dan build CSS Anda.</w:t>
       </w:r>
     </w:p>
     <w:p>
@@ -13649,6 +13496,7 @@
       <w:r>
         <w:rPr>
           <w:rFonts w:ascii="Arial" w:eastAsia="Times New Roman" w:hAnsi="Arial" w:cs="Arial"/>
+          <w:noProof/>
           <w:color w:val="000000"/>
           <w:sz w:val="24"/>
           <w:szCs w:val="24"/>
@@ -15684,7 +15532,6 @@
         </w:drawing>
       </w:r>
       <w:proofErr w:type="spellStart"/>
-      <w:proofErr w:type="gramStart"/>
       <w:r>
         <w:rPr>
           <w:rFonts w:ascii="Arial" w:hAnsi="Arial" w:cs="Arial"/>
@@ -15704,7 +15551,6 @@
         </w:rPr>
         <w:t xml:space="preserve"> :</w:t>
       </w:r>
-      <w:proofErr w:type="gramEnd"/>
     </w:p>
     <w:p>
       <w:pPr>
@@ -15719,6 +15565,7 @@
       <w:r>
         <w:rPr>
           <w:rFonts w:ascii="Arial" w:hAnsi="Arial" w:cs="Arial"/>
+          <w:noProof/>
           <w:sz w:val="22"/>
           <w:szCs w:val="22"/>
           <w:lang w:val="en-ID" w:eastAsia="en-ID"/>
@@ -15876,7 +15723,6 @@
         </w:drawing>
       </w:r>
       <w:proofErr w:type="spellStart"/>
-      <w:proofErr w:type="gramStart"/>
       <w:r>
         <w:rPr>
           <w:rFonts w:ascii="Arial" w:hAnsi="Arial" w:cs="Arial"/>
@@ -15905,7 +15751,6 @@
         </w:rPr>
         <w:t xml:space="preserve"> :</w:t>
       </w:r>
-      <w:proofErr w:type="gramEnd"/>
     </w:p>
     <w:p>
       <w:pPr>
@@ -15921,6 +15766,7 @@
       <w:r>
         <w:rPr>
           <w:rFonts w:ascii="Arial" w:hAnsi="Arial" w:cs="Arial"/>
+          <w:noProof/>
           <w:sz w:val="22"/>
           <w:szCs w:val="22"/>
           <w:lang w:val="en-ID" w:eastAsia="en-ID"/>
@@ -16135,6 +15981,7 @@
       <w:r>
         <w:rPr>
           <w:rFonts w:ascii="Arial" w:hAnsi="Arial" w:cs="Arial"/>
+          <w:noProof/>
           <w:sz w:val="22"/>
           <w:szCs w:val="22"/>
           <w:lang w:val="en-ID" w:eastAsia="en-ID"/>
@@ -16249,7 +16096,6 @@
         <w:t xml:space="preserve"> </w:t>
       </w:r>
       <w:proofErr w:type="spellStart"/>
-      <w:proofErr w:type="gramStart"/>
       <w:r>
         <w:rPr>
           <w:rFonts w:ascii="Arial" w:hAnsi="Arial" w:cs="Arial"/>
@@ -16267,18 +16113,22 @@
           <w:szCs w:val="22"/>
           <w:lang w:val="en-ID" w:eastAsia="en-ID"/>
         </w:rPr>
-        <w:t xml:space="preserve"> :</w:t>
-      </w:r>
-      <w:proofErr w:type="gramEnd"/>
-      <w:r>
-        <w:rPr>
-          <w:rFonts w:ascii="Arial" w:hAnsi="Arial" w:cs="Arial"/>
-          <w:sz w:val="22"/>
-          <w:szCs w:val="22"/>
-          <w:lang w:val="en-ID" w:eastAsia="en-ID"/>
-        </w:rPr>
-        <w:t xml:space="preserve"> </w:t>
-      </w:r>
+        <w:t xml:space="preserve"> : </w:t>
+      </w:r>
+      <w:hyperlink r:id="rId24" w:history="1">
+        <w:proofErr w:type="spellStart"/>
+        <w:r>
+          <w:rPr>
+            <w:rStyle w:val="Hyperlink"/>
+            <w:rFonts w:ascii="Arial" w:hAnsi="Arial" w:cs="Arial"/>
+            <w:sz w:val="22"/>
+            <w:szCs w:val="22"/>
+            <w:lang w:val="en-ID" w:eastAsia="en-ID"/>
+          </w:rPr>
+          <w:t>Klik_Disini</w:t>
+        </w:r>
+        <w:proofErr w:type="spellEnd"/>
+      </w:hyperlink>
     </w:p>
     <w:sectPr>
       <w:pgSz w:w="11906" w:h="16838" w:code="9"/>
@@ -18342,6 +18192,7 @@
   <w:style w:type="character" w:default="1" w:styleId="DefaultParagraphFont">
     <w:name w:val="Default Paragraph Font"/>
     <w:uiPriority w:val="1"/>
+    <w:semiHidden/>
     <w:unhideWhenUsed/>
   </w:style>
   <w:style w:type="table" w:default="1" w:styleId="TableNormal">

</xml_diff>